<commit_message>
Third commit for Lab 5.1 Work completed.
</commit_message>
<xml_diff>
--- a/5.1-SQLWithNorthwindCommands.docx
+++ b/5.1-SQLWithNorthwindCommands.docx
@@ -3,6 +3,9 @@
 <w:document xmlns:wpc="http://schemas.microsoft.com/office/word/2010/wordprocessingCanvas" xmlns:mc="http://schemas.openxmlformats.org/markup-compatibility/2006" xmlns:o="urn:schemas-microsoft-com:office:office" xmlns:r="http://schemas.openxmlformats.org/officeDocument/2006/relationships" xmlns:m="http://schemas.openxmlformats.org/officeDocument/2006/math" xmlns:v="urn:schemas-microsoft-com:vml" xmlns:wp14="http://schemas.microsoft.com/office/word/2010/wordprocessingDrawing" xmlns:wp="http://schemas.openxmlformats.org/drawingml/2006/wordprocessingDrawing" xmlns:w10="urn:schemas-microsoft-com:office:word" xmlns:w="http://schemas.openxmlformats.org/wordprocessingml/2006/main" xmlns:w14="http://schemas.microsoft.com/office/word/2010/wordml" xmlns:wpg="http://schemas.microsoft.com/office/word/2010/wordprocessingGroup" xmlns:wpi="http://schemas.microsoft.com/office/word/2010/wordprocessingInk" xmlns:wne="http://schemas.microsoft.com/office/word/2006/wordml" xmlns:wps="http://schemas.microsoft.com/office/word/2010/wordprocessingShape" mc:Ignorable="w14 wp14">
   <w:body>
     <w:p>
+      <w:pPr>
+        <w:contextualSpacing/>
+      </w:pPr>
       <w:r>
         <w:t xml:space="preserve">1.) </w:t>
       </w:r>
@@ -11,6 +14,9 @@
       </w:r>
     </w:p>
     <w:p>
+      <w:pPr>
+        <w:contextualSpacing/>
+      </w:pPr>
       <w:r>
         <w:t xml:space="preserve">2.) </w:t>
       </w:r>
@@ -27,6 +33,9 @@
       </w:r>
     </w:p>
     <w:p>
+      <w:pPr>
+        <w:contextualSpacing/>
+      </w:pPr>
       <w:r>
         <w:t xml:space="preserve">3.) </w:t>
       </w:r>
@@ -43,6 +52,9 @@
       </w:r>
     </w:p>
     <w:p>
+      <w:pPr>
+        <w:contextualSpacing/>
+      </w:pPr>
       <w:r>
         <w:t xml:space="preserve">4.) </w:t>
       </w:r>
@@ -51,6 +63,9 @@
       </w:r>
     </w:p>
     <w:p>
+      <w:pPr>
+        <w:contextualSpacing/>
+      </w:pPr>
       <w:r>
         <w:t xml:space="preserve">5.) </w:t>
       </w:r>
@@ -99,11 +114,530 @@
       </w:r>
     </w:p>
     <w:p>
+      <w:pPr>
+        <w:contextualSpacing/>
+      </w:pPr>
       <w:r>
         <w:t xml:space="preserve">6.) </w:t>
+      </w:r>
+      <w:r>
+        <w:t xml:space="preserve">SELECT * FROM orders WHERE </w:t>
+      </w:r>
+      <w:proofErr w:type="spellStart"/>
+      <w:r>
+        <w:t>ship_country_</w:t>
+      </w:r>
+      <w:proofErr w:type="gramStart"/>
+      <w:r>
+        <w:t>region</w:t>
+      </w:r>
+      <w:proofErr w:type="spellEnd"/>
+      <w:r>
+        <w:t xml:space="preserve"> !</w:t>
+      </w:r>
+      <w:proofErr w:type="gramEnd"/>
+      <w:r>
+        <w:t>= 'null';</w:t>
+      </w:r>
+    </w:p>
+    <w:p>
+      <w:pPr>
+        <w:contextualSpacing/>
+      </w:pPr>
+      <w:r>
+        <w:t xml:space="preserve">7.) </w:t>
+      </w:r>
+      <w:r>
+        <w:t xml:space="preserve">SELECT * FROM customers order by </w:t>
+      </w:r>
+      <w:proofErr w:type="spellStart"/>
+      <w:r>
+        <w:t>country_region</w:t>
+      </w:r>
+      <w:proofErr w:type="spellEnd"/>
+      <w:r>
+        <w:t>, city;</w:t>
+      </w:r>
+    </w:p>
+    <w:p>
+      <w:pPr>
+        <w:contextualSpacing/>
+      </w:pPr>
+      <w:r>
+        <w:t xml:space="preserve">8.) </w:t>
+      </w:r>
+      <w:r>
+        <w:t xml:space="preserve">INSERT INTO Customers (id, company, </w:t>
+      </w:r>
+      <w:proofErr w:type="spellStart"/>
+      <w:r>
+        <w:t>last_name</w:t>
+      </w:r>
+      <w:proofErr w:type="spellEnd"/>
+      <w:r>
+        <w:t xml:space="preserve">, </w:t>
+      </w:r>
+      <w:proofErr w:type="spellStart"/>
+      <w:r>
+        <w:t>first_name</w:t>
+      </w:r>
+      <w:proofErr w:type="spellEnd"/>
+      <w:r>
+        <w:t xml:space="preserve">, </w:t>
+      </w:r>
+      <w:proofErr w:type="spellStart"/>
+      <w:r>
+        <w:t>email_address</w:t>
+      </w:r>
+      <w:proofErr w:type="spellEnd"/>
+      <w:r>
+        <w:t xml:space="preserve">, </w:t>
+      </w:r>
+      <w:proofErr w:type="spellStart"/>
+      <w:r>
+        <w:t>job_title</w:t>
+      </w:r>
+      <w:proofErr w:type="spellEnd"/>
+      <w:r>
+        <w:t xml:space="preserve">, </w:t>
+      </w:r>
+      <w:proofErr w:type="spellStart"/>
+      <w:r>
+        <w:t>business_phone</w:t>
+      </w:r>
+      <w:proofErr w:type="spellEnd"/>
+      <w:r>
+        <w:t xml:space="preserve">, </w:t>
+      </w:r>
+      <w:proofErr w:type="spellStart"/>
+      <w:r>
+        <w:t>home_phone</w:t>
+      </w:r>
+      <w:proofErr w:type="spellEnd"/>
+      <w:r>
+        <w:t xml:space="preserve">, </w:t>
+      </w:r>
+      <w:proofErr w:type="spellStart"/>
+      <w:r>
+        <w:t>mobile_phone</w:t>
+      </w:r>
+      <w:proofErr w:type="spellEnd"/>
+      <w:r>
+        <w:t xml:space="preserve">, </w:t>
+      </w:r>
+      <w:proofErr w:type="spellStart"/>
+      <w:r>
+        <w:t>fax_number</w:t>
+      </w:r>
+      <w:proofErr w:type="spellEnd"/>
+      <w:r>
+        <w:t xml:space="preserve">, address, city, </w:t>
+      </w:r>
+      <w:proofErr w:type="spellStart"/>
+      <w:r>
+        <w:t>state_province</w:t>
+      </w:r>
+      <w:proofErr w:type="spellEnd"/>
+      <w:r>
+        <w:t xml:space="preserve">, </w:t>
+      </w:r>
+      <w:proofErr w:type="spellStart"/>
+      <w:r>
+        <w:t>zip_postal_code</w:t>
+      </w:r>
+      <w:proofErr w:type="spellEnd"/>
+      <w:r>
+        <w:t xml:space="preserve">, </w:t>
+      </w:r>
+      <w:proofErr w:type="spellStart"/>
+      <w:r>
+        <w:t>country_region</w:t>
+      </w:r>
+      <w:proofErr w:type="spellEnd"/>
+      <w:r>
+        <w:t xml:space="preserve">, </w:t>
+      </w:r>
+      <w:proofErr w:type="spellStart"/>
+      <w:r>
+        <w:t>web_page</w:t>
+      </w:r>
+      <w:proofErr w:type="spellEnd"/>
+      <w:r>
+        <w:t>, notes, attachments) VALUES ('57', 'EFTEC', 'BRUSH', 'DAVID', 'brush@nonaya.com', 'Chemist', '(000)867-5309', 'null', 'null', '(000)867-5309', '123 EFWAY', 'Taylor', 'MI', '48183', 'USA', 'null', 'null', 'null');</w:t>
+      </w:r>
+    </w:p>
+    <w:p>
+      <w:pPr>
+        <w:contextualSpacing/>
+      </w:pPr>
+      <w:r>
+        <w:t>9.)</w:t>
+      </w:r>
+      <w:r>
+        <w:t xml:space="preserve"> </w:t>
+      </w:r>
+      <w:r>
+        <w:t xml:space="preserve">UPDATE orders SET </w:t>
+      </w:r>
+      <w:proofErr w:type="spellStart"/>
+      <w:r>
+        <w:t>ship_country_region</w:t>
+      </w:r>
+      <w:proofErr w:type="spellEnd"/>
+      <w:r>
+        <w:t xml:space="preserve"> = '</w:t>
+      </w:r>
+      <w:proofErr w:type="spellStart"/>
+      <w:r>
+        <w:t>EuroZone</w:t>
+      </w:r>
+      <w:proofErr w:type="spellEnd"/>
+      <w:r>
+        <w:t xml:space="preserve">' WHERE </w:t>
+      </w:r>
+      <w:proofErr w:type="spellStart"/>
+      <w:r>
+        <w:t>ship_country_region</w:t>
+      </w:r>
+      <w:proofErr w:type="spellEnd"/>
+      <w:r>
+        <w:t xml:space="preserve"> = 'USA';</w:t>
+      </w:r>
+    </w:p>
+    <w:p>
+      <w:pPr>
+        <w:contextualSpacing/>
+      </w:pPr>
+      <w:r>
+        <w:t xml:space="preserve">10.) </w:t>
+      </w:r>
+      <w:r>
+        <w:t xml:space="preserve">DELETE FROM orders WHERE </w:t>
+      </w:r>
+      <w:proofErr w:type="spellStart"/>
+      <w:r>
+        <w:t>shipper_id</w:t>
+      </w:r>
+      <w:proofErr w:type="spellEnd"/>
+      <w:r>
+        <w:t xml:space="preserve"> = '1';</w:t>
+      </w:r>
+    </w:p>
+    <w:p>
+      <w:pPr>
+        <w:contextualSpacing/>
+      </w:pPr>
+      <w:r>
+        <w:t xml:space="preserve">11.) </w:t>
+      </w:r>
+      <w:r>
+        <w:t xml:space="preserve">SELECT </w:t>
+      </w:r>
+      <w:proofErr w:type="gramStart"/>
+      <w:r>
+        <w:t>AVG(</w:t>
+      </w:r>
+      <w:proofErr w:type="gramEnd"/>
+      <w:r>
+        <w:t xml:space="preserve">quantity), MIN(quantity), MAX(quantity) FROM </w:t>
+      </w:r>
+      <w:proofErr w:type="spellStart"/>
+      <w:r>
+        <w:t>order_details</w:t>
+      </w:r>
+      <w:proofErr w:type="spellEnd"/>
+      <w:r>
+        <w:t>;</w:t>
+      </w:r>
+    </w:p>
+    <w:p>
+      <w:pPr>
+        <w:contextualSpacing/>
+      </w:pPr>
+      <w:r>
+        <w:t xml:space="preserve">12.) </w:t>
+      </w:r>
+      <w:r>
+        <w:t xml:space="preserve">SELECT * FROM </w:t>
+      </w:r>
+      <w:proofErr w:type="spellStart"/>
+      <w:r>
+        <w:t>order_details</w:t>
+      </w:r>
+      <w:proofErr w:type="spellEnd"/>
+      <w:r>
+        <w:t xml:space="preserve"> order by </w:t>
+      </w:r>
+      <w:proofErr w:type="spellStart"/>
+      <w:r>
+        <w:t>order_id</w:t>
+      </w:r>
+      <w:proofErr w:type="spellEnd"/>
+      <w:r>
+        <w:t>;</w:t>
+      </w:r>
+    </w:p>
+    <w:p>
+      <w:pPr>
+        <w:contextualSpacing/>
+      </w:pPr>
+      <w:r>
+        <w:t xml:space="preserve">SELECT </w:t>
+      </w:r>
+      <w:proofErr w:type="gramStart"/>
+      <w:r>
+        <w:t>AVG(</w:t>
+      </w:r>
+      <w:proofErr w:type="gramEnd"/>
+      <w:r>
+        <w:t xml:space="preserve">quantity), MIN(quantity), MAX(quantity) from </w:t>
+      </w:r>
+      <w:proofErr w:type="spellStart"/>
+      <w:r>
+        <w:t>order_details</w:t>
+      </w:r>
+      <w:proofErr w:type="spellEnd"/>
+      <w:r>
+        <w:t xml:space="preserve"> GROUP BY </w:t>
+      </w:r>
+      <w:proofErr w:type="spellStart"/>
+      <w:r>
+        <w:t>order_id</w:t>
+      </w:r>
+      <w:proofErr w:type="spellEnd"/>
+      <w:r>
+        <w:t>;</w:t>
+      </w:r>
+    </w:p>
+    <w:p>
+      <w:pPr>
+        <w:contextualSpacing/>
+      </w:pPr>
+      <w:r>
+        <w:t xml:space="preserve">13.) </w:t>
+      </w:r>
+      <w:r>
+        <w:t xml:space="preserve">SELECT </w:t>
+      </w:r>
+      <w:proofErr w:type="spellStart"/>
+      <w:r>
+        <w:t>customer_id</w:t>
+      </w:r>
+      <w:proofErr w:type="spellEnd"/>
+      <w:r>
+        <w:t xml:space="preserve"> FROM orders WHERE </w:t>
+      </w:r>
+      <w:proofErr w:type="spellStart"/>
+      <w:r>
+        <w:t>employee_id</w:t>
+      </w:r>
+      <w:proofErr w:type="spellEnd"/>
+      <w:r>
+        <w:t xml:space="preserve"> = '9';</w:t>
+      </w:r>
+    </w:p>
+    <w:p>
+      <w:pPr>
+        <w:contextualSpacing/>
+      </w:pPr>
+      <w:r>
+        <w:t xml:space="preserve">14.) </w:t>
+      </w:r>
+      <w:r>
+        <w:t>SELECT * F</w:t>
+      </w:r>
+      <w:r>
+        <w:t>ROM orders INNER JOIN customers;</w:t>
+      </w:r>
+    </w:p>
+    <w:p>
+      <w:pPr>
+        <w:contextualSpacing/>
+      </w:pPr>
+      <w:r>
+        <w:t xml:space="preserve">        </w:t>
+      </w:r>
+      <w:r>
+        <w:t>SELECT * F</w:t>
+      </w:r>
+      <w:r>
+        <w:t xml:space="preserve">ROM orders </w:t>
+      </w:r>
+      <w:r>
+        <w:t>LEFT</w:t>
+      </w:r>
+      <w:r>
+        <w:t xml:space="preserve"> JOIN customers;</w:t>
+      </w:r>
+    </w:p>
+    <w:p>
+      <w:pPr>
+        <w:contextualSpacing/>
+      </w:pPr>
+      <w:r>
+        <w:t xml:space="preserve">        </w:t>
+      </w:r>
+      <w:r>
+        <w:t>SELECT * F</w:t>
+      </w:r>
+      <w:r>
+        <w:t xml:space="preserve">ROM orders </w:t>
+      </w:r>
+      <w:r>
+        <w:t>RIGHT</w:t>
+      </w:r>
+      <w:r>
+        <w:t xml:space="preserve"> JOIN customers;</w:t>
+      </w:r>
+    </w:p>
+    <w:p>
+      <w:pPr>
+        <w:contextualSpacing/>
+      </w:pPr>
+      <w:r>
+        <w:t>15.)</w:t>
+      </w:r>
+      <w:r>
+        <w:t xml:space="preserve"> </w:t>
+      </w:r>
+      <w:r>
+        <w:t xml:space="preserve">SELECT * FROM orders INNER JOIN customers; </w:t>
+      </w:r>
+    </w:p>
+    <w:p>
+      <w:pPr>
+        <w:contextualSpacing/>
+      </w:pPr>
+      <w:r>
+        <w:t xml:space="preserve">        </w:t>
+      </w:r>
+      <w:r>
+        <w:t xml:space="preserve">SELECT </w:t>
+      </w:r>
+      <w:proofErr w:type="spellStart"/>
+      <w:r>
+        <w:t>ship_city</w:t>
+      </w:r>
+      <w:proofErr w:type="spellEnd"/>
+      <w:r>
+        <w:t xml:space="preserve">, </w:t>
+      </w:r>
+      <w:proofErr w:type="spellStart"/>
+      <w:r>
+        <w:t>ship_country_region</w:t>
+      </w:r>
+      <w:proofErr w:type="spellEnd"/>
+      <w:r>
+        <w:t xml:space="preserve"> FROM orders WHERE </w:t>
+      </w:r>
+      <w:proofErr w:type="spellStart"/>
+      <w:r>
+        <w:t>shipper_id</w:t>
+      </w:r>
+      <w:proofErr w:type="spellEnd"/>
+      <w:r>
+        <w:t xml:space="preserve"> = '2';</w:t>
+      </w:r>
+      <w:r>
+        <w:t xml:space="preserve">      </w:t>
+      </w:r>
+    </w:p>
+    <w:p>
+      <w:pPr>
+        <w:contextualSpacing/>
+      </w:pPr>
+      <w:r>
+        <w:t xml:space="preserve">16.) </w:t>
+      </w:r>
+      <w:r>
+        <w:t xml:space="preserve">SELECT * FROM orders INNER JOIN customers, </w:t>
+      </w:r>
+      <w:proofErr w:type="spellStart"/>
+      <w:r>
+        <w:t>order_details</w:t>
+      </w:r>
+      <w:proofErr w:type="spellEnd"/>
+      <w:r>
+        <w:t>;</w:t>
+      </w:r>
+    </w:p>
+    <w:p>
+      <w:pPr>
+        <w:contextualSpacing/>
+      </w:pPr>
+      <w:r>
+        <w:t xml:space="preserve">        </w:t>
+      </w:r>
+      <w:r>
+        <w:t xml:space="preserve">SELECT </w:t>
+      </w:r>
+      <w:proofErr w:type="spellStart"/>
+      <w:r>
+        <w:t>ship_name</w:t>
+      </w:r>
+      <w:proofErr w:type="spellEnd"/>
+      <w:r>
+        <w:t xml:space="preserve"> FROM orders WHERE </w:t>
+      </w:r>
+      <w:proofErr w:type="spellStart"/>
+      <w:r>
+        <w:t>product_id</w:t>
+      </w:r>
+      <w:proofErr w:type="spellEnd"/>
+      <w:r>
+        <w:t xml:space="preserve"> = '80';</w:t>
+      </w:r>
+    </w:p>
+    <w:p>
+      <w:pPr>
+        <w:contextualSpacing/>
+      </w:pPr>
+      <w:r>
+        <w:t xml:space="preserve">17.) </w:t>
+      </w:r>
+      <w:r>
+        <w:t xml:space="preserve">SELECT * from customers WHERE </w:t>
+      </w:r>
+      <w:proofErr w:type="spellStart"/>
+      <w:r>
+        <w:t>job_title</w:t>
+      </w:r>
+      <w:proofErr w:type="spellEnd"/>
+      <w:r>
+        <w:t xml:space="preserve"> = 'Owner';</w:t>
+      </w:r>
+    </w:p>
+    <w:p>
+      <w:pPr>
+        <w:contextualSpacing/>
+      </w:pPr>
+      <w:r>
+        <w:t xml:space="preserve">18.) </w:t>
+      </w:r>
+      <w:r>
+        <w:t xml:space="preserve">SELECT * from customers WHERE </w:t>
+      </w:r>
+      <w:proofErr w:type="spellStart"/>
+      <w:r>
+        <w:t>job_</w:t>
+      </w:r>
+      <w:proofErr w:type="gramStart"/>
+      <w:r>
+        <w:t>title</w:t>
+      </w:r>
+      <w:proofErr w:type="spellEnd"/>
+      <w:r>
+        <w:t xml:space="preserve"> </w:t>
+      </w:r>
+      <w:r>
+        <w:t>!</w:t>
       </w:r>
       <w:bookmarkStart w:id="0" w:name="_GoBack"/>
       <w:bookmarkEnd w:id="0"/>
+      <w:proofErr w:type="gramEnd"/>
+      <w:r>
+        <w:t>= 'Owner';</w:t>
+      </w:r>
     </w:p>
     <w:sectPr>
       <w:pgSz w:w="12240" w:h="15840"/>

</xml_diff>